<commit_message>
Revised Arrays Started with Linked List 31Jan2023
</commit_message>
<xml_diff>
--- a/Arrays/ArrayPart.docx
+++ b/Arrays/ArrayPart.docx
@@ -135,7 +135,7 @@
           <w:lang w:val="en-US"/>
         </w:rPr>
         <w:drawing>
-          <wp:inline distT="0" distB="0" distL="0" distR="0" wp14:anchorId="1CD65EC1" wp14:editId="4464C063">
+          <wp:inline distT="0" distB="0" distL="0" distR="0" wp14:anchorId="1CD65EC1" wp14:editId="59273471">
             <wp:extent cx="3524250" cy="3201659"/>
             <wp:effectExtent l="0" t="0" r="0" b="0"/>
             <wp:docPr id="705199188" name="Picture 2"/>
@@ -185,6 +185,59 @@
           <w:lang w:val="en-US"/>
         </w:rPr>
       </w:pPr>
+      <w:r>
+        <w:rPr>
+          <w:noProof/>
+          <w:sz w:val="32"/>
+          <w:szCs w:val="28"/>
+          <w:lang w:val="en-US"/>
+        </w:rPr>
+        <w:lastRenderedPageBreak/>
+        <w:drawing>
+          <wp:inline distT="0" distB="0" distL="0" distR="0" wp14:anchorId="3DACC129" wp14:editId="487086AD">
+            <wp:extent cx="3188602" cy="2014538"/>
+            <wp:effectExtent l="0" t="0" r="0" b="5080"/>
+            <wp:docPr id="228941181" name="Picture 1"/>
+            <wp:cNvGraphicFramePr>
+              <a:graphicFrameLocks xmlns:a="http://schemas.openxmlformats.org/drawingml/2006/main" noChangeAspect="1"/>
+            </wp:cNvGraphicFramePr>
+            <a:graphic xmlns:a="http://schemas.openxmlformats.org/drawingml/2006/main">
+              <a:graphicData uri="http://schemas.openxmlformats.org/drawingml/2006/picture">
+                <pic:pic xmlns:pic="http://schemas.openxmlformats.org/drawingml/2006/picture">
+                  <pic:nvPicPr>
+                    <pic:cNvPr id="228941181" name=""/>
+                    <pic:cNvPicPr/>
+                  </pic:nvPicPr>
+                  <pic:blipFill>
+                    <a:blip r:embed="rId8"/>
+                    <a:stretch>
+                      <a:fillRect/>
+                    </a:stretch>
+                  </pic:blipFill>
+                  <pic:spPr>
+                    <a:xfrm>
+                      <a:off x="0" y="0"/>
+                      <a:ext cx="3202629" cy="2023400"/>
+                    </a:xfrm>
+                    <a:prstGeom prst="rect">
+                      <a:avLst/>
+                    </a:prstGeom>
+                  </pic:spPr>
+                </pic:pic>
+              </a:graphicData>
+            </a:graphic>
+          </wp:inline>
+        </w:drawing>
+      </w:r>
+    </w:p>
+    <w:p>
+      <w:pPr>
+        <w:rPr>
+          <w:sz w:val="32"/>
+          <w:szCs w:val="28"/>
+          <w:lang w:val="en-US"/>
+        </w:rPr>
+      </w:pPr>
     </w:p>
     <w:p>
       <w:pPr>
@@ -258,7 +311,7 @@
                     <pic:cNvPicPr/>
                   </pic:nvPicPr>
                   <pic:blipFill>
-                    <a:blip r:embed="rId8">
+                    <a:blip r:embed="rId9">
                       <a:extLst>
                         <a:ext uri="{28A0092B-C50C-407E-A947-70E740481C1C}">
                           <a14:useLocalDpi xmlns:a14="http://schemas.microsoft.com/office/drawing/2010/main" val="0"/>
@@ -326,55 +379,6 @@
     </w:p>
     <w:p>
       <w:pPr>
-        <w:rPr>
-          <w:lang w:val="en-US"/>
-        </w:rPr>
-      </w:pPr>
-    </w:p>
-    <w:p>
-      <w:pPr>
-        <w:rPr>
-          <w:lang w:val="en-US"/>
-        </w:rPr>
-      </w:pPr>
-    </w:p>
-    <w:p>
-      <w:pPr>
-        <w:rPr>
-          <w:lang w:val="en-US"/>
-        </w:rPr>
-      </w:pPr>
-    </w:p>
-    <w:p>
-      <w:pPr>
-        <w:rPr>
-          <w:lang w:val="en-US"/>
-        </w:rPr>
-      </w:pPr>
-    </w:p>
-    <w:p>
-      <w:pPr>
-        <w:rPr>
-          <w:lang w:val="en-US"/>
-        </w:rPr>
-      </w:pPr>
-    </w:p>
-    <w:p>
-      <w:pPr>
-        <w:rPr>
-          <w:lang w:val="en-US"/>
-        </w:rPr>
-      </w:pPr>
-    </w:p>
-    <w:p>
-      <w:pPr>
-        <w:rPr>
-          <w:lang w:val="en-US"/>
-        </w:rPr>
-      </w:pPr>
-    </w:p>
-    <w:p>
-      <w:pPr>
         <w:pStyle w:val="ListParagraph"/>
         <w:numPr>
           <w:ilvl w:val="0"/>
@@ -421,7 +425,21 @@
         <w:rPr>
           <w:lang w:val="en-US"/>
         </w:rPr>
-        <w:t>To generate all possible subarrays we keep track of all cumulative sum calculated from the beginning of array till that point. We keep perv sum of all indexes in map.</w:t>
+        <w:t xml:space="preserve">To generate all possible </w:t>
+      </w:r>
+      <w:proofErr w:type="gramStart"/>
+      <w:r>
+        <w:rPr>
+          <w:lang w:val="en-US"/>
+        </w:rPr>
+        <w:t>subarrays</w:t>
+      </w:r>
+      <w:proofErr w:type="gramEnd"/>
+      <w:r>
+        <w:rPr>
+          <w:lang w:val="en-US"/>
+        </w:rPr>
+        <w:t xml:space="preserve"> we keep track of all cumulative sum calculated from the beginning of array till that point. We keep perv sum of all indexes in map.</w:t>
       </w:r>
     </w:p>
     <w:p>
@@ -435,6 +453,7 @@
       </w:pPr>
       <w:r>
         <w:rPr>
+          <w:noProof/>
           <w:sz w:val="28"/>
           <w:szCs w:val="24"/>
           <w:lang w:val="en-US"/>
@@ -455,7 +474,7 @@
                     <pic:cNvPicPr/>
                   </pic:nvPicPr>
                   <pic:blipFill>
-                    <a:blip r:embed="rId9"/>
+                    <a:blip r:embed="rId10"/>
                     <a:stretch>
                       <a:fillRect/>
                     </a:stretch>
@@ -484,6 +503,55 @@
           <w:lang w:val="en-US"/>
         </w:rPr>
       </w:pPr>
+      <w:r>
+        <w:rPr>
+          <w:noProof/>
+          <w:sz w:val="32"/>
+          <w:szCs w:val="28"/>
+          <w:lang w:val="en-US"/>
+        </w:rPr>
+        <w:drawing>
+          <wp:inline distT="0" distB="0" distL="0" distR="0" wp14:anchorId="47B1577A" wp14:editId="3221E3A6">
+            <wp:extent cx="4691743" cy="5911077"/>
+            <wp:effectExtent l="0" t="0" r="0" b="0"/>
+            <wp:docPr id="1837728686" name="Picture 1"/>
+            <wp:cNvGraphicFramePr>
+              <a:graphicFrameLocks xmlns:a="http://schemas.openxmlformats.org/drawingml/2006/main" noChangeAspect="1"/>
+            </wp:cNvGraphicFramePr>
+            <a:graphic xmlns:a="http://schemas.openxmlformats.org/drawingml/2006/main">
+              <a:graphicData uri="http://schemas.openxmlformats.org/drawingml/2006/picture">
+                <pic:pic xmlns:pic="http://schemas.openxmlformats.org/drawingml/2006/picture">
+                  <pic:nvPicPr>
+                    <pic:cNvPr id="1837728686" name="Picture 1837728686"/>
+                    <pic:cNvPicPr/>
+                  </pic:nvPicPr>
+                  <pic:blipFill>
+                    <a:blip r:embed="rId11">
+                      <a:extLst>
+                        <a:ext uri="{28A0092B-C50C-407E-A947-70E740481C1C}">
+                          <a14:useLocalDpi xmlns:a14="http://schemas.microsoft.com/office/drawing/2010/main" val="0"/>
+                        </a:ext>
+                      </a:extLst>
+                    </a:blip>
+                    <a:stretch>
+                      <a:fillRect/>
+                    </a:stretch>
+                  </pic:blipFill>
+                  <pic:spPr>
+                    <a:xfrm>
+                      <a:off x="0" y="0"/>
+                      <a:ext cx="4718422" cy="5944690"/>
+                    </a:xfrm>
+                    <a:prstGeom prst="rect">
+                      <a:avLst/>
+                    </a:prstGeom>
+                  </pic:spPr>
+                </pic:pic>
+              </a:graphicData>
+            </a:graphic>
+          </wp:inline>
+        </w:drawing>
+      </w:r>
     </w:p>
     <w:sectPr>
       <w:pgSz w:w="11906" w:h="16838"/>

</xml_diff>